<commit_message>
Added details to the High Level Architecture section in High Level Design.docx
</commit_message>
<xml_diff>
--- a/Documentation/High Level Design.docx
+++ b/Documentation/High Level Design.docx
@@ -440,6 +440,77 @@
           </w:p>
         </w:tc>
       </w:tr>
+      <w:tr>
+        <w:trPr>
+          <w:jc w:val="center"/>
+        </w:trPr>
+        <w:tc>
+          <w:tcPr>
+            <w:tcW w:w="914" w:type="dxa"/>
+            <w:vAlign w:val="center"/>
+          </w:tcPr>
+          <w:p>
+            <w:pPr>
+              <w:pStyle w:val="ListParagraph"/>
+              <w:ind w:left="0"/>
+              <w:jc w:val="center"/>
+            </w:pPr>
+            <w:r>
+              <w:t>v1.4</w:t>
+            </w:r>
+          </w:p>
+        </w:tc>
+        <w:tc>
+          <w:tcPr>
+            <w:tcW w:w="1278" w:type="dxa"/>
+            <w:vAlign w:val="center"/>
+          </w:tcPr>
+          <w:p>
+            <w:pPr>
+              <w:pStyle w:val="ListParagraph"/>
+              <w:ind w:left="0"/>
+              <w:jc w:val="center"/>
+            </w:pPr>
+            <w:r>
+              <w:t>10/29/2015</w:t>
+            </w:r>
+          </w:p>
+        </w:tc>
+        <w:tc>
+          <w:tcPr>
+            <w:tcW w:w="1874" w:type="dxa"/>
+            <w:vAlign w:val="center"/>
+          </w:tcPr>
+          <w:p>
+            <w:pPr>
+              <w:pStyle w:val="ListParagraph"/>
+              <w:ind w:left="0"/>
+              <w:jc w:val="center"/>
+            </w:pPr>
+            <w:r>
+              <w:t>Manuel Gonzalez</w:t>
+            </w:r>
+          </w:p>
+        </w:tc>
+        <w:tc>
+          <w:tcPr>
+            <w:tcW w:w="5395" w:type="dxa"/>
+            <w:vAlign w:val="center"/>
+          </w:tcPr>
+          <w:p>
+            <w:pPr>
+              <w:pStyle w:val="ListParagraph"/>
+              <w:ind w:left="0"/>
+              <w:jc w:val="center"/>
+            </w:pPr>
+            <w:r>
+              <w:t>Added details to the High Level Architecture section</w:t>
+            </w:r>
+            <w:bookmarkStart w:id="1" w:name="_GoBack"/>
+            <w:bookmarkEnd w:id="1"/>
+          </w:p>
+        </w:tc>
+      </w:tr>
     </w:tbl>
     <w:p>
       <w:pPr>
@@ -610,7 +681,10 @@
         <w:t xml:space="preserve">Jarvis Emulator will be composed of 7 modules that will be implementing Microsoft .NET Observer Pattern to interact between them. </w:t>
       </w:r>
       <w:r>
-        <w:t>In this pattern each object is either an observable or an observer, or both. An observable will send a message to all the objects that are currently “observing” its me</w:t>
+        <w:t>This is an example of a Publish-Subscribe style, i</w:t>
+      </w:r>
+      <w:r>
+        <w:t>n this pattern each object is either an observable or an observer, or both. An observable will send a message to all the objects that are currently “observing” its me</w:t>
       </w:r>
       <w:r>
         <w:t>ssages and</w:t>
@@ -649,7 +723,40 @@
         <w:ind w:left="1080"/>
       </w:pPr>
       <w:r>
-        <w:t>The 7 modules are named as follows:</w:t>
+        <w:t xml:space="preserve">Our system also integrates some ideas of the </w:t>
+      </w:r>
+      <w:r>
+        <w:t xml:space="preserve">Pipes-and-Filter style. </w:t>
+      </w:r>
+      <w:r>
+        <w:t>The configuration module acts as a filter for the speech recognized data, transforming the recognized command into an action that depends on the current user</w:t>
+      </w:r>
+      <w:r>
+        <w:t>’s configuration</w:t>
+      </w:r>
+      <w:r>
+        <w:t>. A</w:t>
+      </w:r>
+      <w:r>
+        <w:t>gain, this increases modularization because the speech recognizer does not have to hold the user’s information to be able to parse the spoken commands</w:t>
+      </w:r>
+      <w:r>
+        <w:t>.</w:t>
+      </w:r>
+    </w:p>
+    <w:p>
+      <w:pPr>
+        <w:pStyle w:val="ListParagraph"/>
+        <w:ind w:left="1080"/>
+      </w:pPr>
+      <w:r>
+        <w:t>T</w:t>
+      </w:r>
+      <w:r>
+        <w:t xml:space="preserve">he 7 modules are </w:t>
+      </w:r>
+      <w:r>
+        <w:t>as follows:</w:t>
       </w:r>
     </w:p>
     <w:p>
@@ -670,6 +777,12 @@
       <w:r>
         <w:t xml:space="preserve"> Module</w:t>
       </w:r>
+      <w:r>
+        <w:t>: Takes input</w:t>
+      </w:r>
+      <w:r>
+        <w:t xml:space="preserve"> from the camera and detects the current user using face recognition algorithms.</w:t>
+      </w:r>
     </w:p>
     <w:p>
       <w:pPr>
@@ -683,6 +796,9 @@
       <w:r>
         <w:t>Speech Recognizer Module</w:t>
       </w:r>
+      <w:r>
+        <w:t>: Takes input from the microphone and detects any spoken command said in the room.</w:t>
+      </w:r>
     </w:p>
     <w:p>
       <w:pPr>
@@ -694,7 +810,11 @@
         <w:ind w:left="1440"/>
       </w:pPr>
       <w:r>
+        <w:lastRenderedPageBreak/>
         <w:t>Configuration Module</w:t>
+      </w:r>
+      <w:r>
+        <w:t>: Holds and manages all the information related to each user, such as their name or frequented websites or programs.</w:t>
       </w:r>
     </w:p>
     <w:p>
@@ -709,6 +829,9 @@
       <w:r>
         <w:t>Actions Module</w:t>
       </w:r>
+      <w:r>
+        <w:t>: Responds to any request and executes some system actions or routes the request to the corresponding modules.</w:t>
+      </w:r>
     </w:p>
     <w:p>
       <w:pPr>
@@ -722,6 +845,9 @@
       <w:r>
         <w:t>RSS Feed Module</w:t>
       </w:r>
+      <w:r>
+        <w:t>: Gathers data from the internet based on the given URL (which has to point to the RSS feed of the website).</w:t>
+      </w:r>
     </w:p>
     <w:p>
       <w:pPr>
@@ -735,6 +861,21 @@
       <w:r>
         <w:t>UI Module</w:t>
       </w:r>
+      <w:r>
+        <w:t>: Handles the input from the user in order to update the information hold by the c</w:t>
+      </w:r>
+      <w:r>
+        <w:t>onfiguration module</w:t>
+      </w:r>
+      <w:r>
+        <w:t xml:space="preserve"> and output</w:t>
+      </w:r>
+      <w:r>
+        <w:t>s</w:t>
+      </w:r>
+      <w:r>
+        <w:t xml:space="preserve"> some user notifications.</w:t>
+      </w:r>
     </w:p>
     <w:p>
       <w:pPr>
@@ -747,6 +888,12 @@
       </w:pPr>
       <w:r>
         <w:t>Speech Constructor Module</w:t>
+      </w:r>
+      <w:r>
+        <w:t>: Outputs the requested data in natural language for</w:t>
+      </w:r>
+      <w:r>
+        <w:t>mat and some user notifications through the speakers.</w:t>
       </w:r>
     </w:p>
     <w:p>
@@ -826,6 +973,9 @@
       <w:r>
         <w:t>Camera</w:t>
       </w:r>
+      <w:r>
+        <w:t>: Input needed to be able to detect the user through face recognition</w:t>
+      </w:r>
     </w:p>
     <w:p>
       <w:pPr>
@@ -842,6 +992,9 @@
       <w:r>
         <w:t>Microphone</w:t>
       </w:r>
+      <w:r>
+        <w:t>: Input needed to be able to detect spoken commands</w:t>
+      </w:r>
     </w:p>
     <w:p>
       <w:pPr>
@@ -856,8 +1009,10 @@
         </w:rPr>
       </w:pPr>
       <w:r>
-        <w:lastRenderedPageBreak/>
         <w:t>Display</w:t>
+      </w:r>
+      <w:r>
+        <w:t>: Outputs the UI elements</w:t>
       </w:r>
     </w:p>
     <w:p>
@@ -875,6 +1030,9 @@
       <w:r>
         <w:t>Speakers</w:t>
       </w:r>
+      <w:r>
+        <w:t>: Outputs the audio used to notify the user verbally</w:t>
+      </w:r>
     </w:p>
     <w:p>
       <w:pPr>
@@ -934,6 +1092,9 @@
       <w:r>
         <w:t>HTTP</w:t>
       </w:r>
+      <w:r>
+        <w:t>: Protocol used to get data from the internet</w:t>
+      </w:r>
     </w:p>
     <w:p>
       <w:pPr>
@@ -981,6 +1142,9 @@
       <w:r>
         <w:t>Active user id message</w:t>
       </w:r>
+      <w:r>
+        <w:t>: Holds which user is in front of the camera</w:t>
+      </w:r>
     </w:p>
     <w:p>
       <w:pPr>
@@ -997,6 +1161,12 @@
       <w:r>
         <w:t>Command, keyword pair message</w:t>
       </w:r>
+      <w:r>
+        <w:t>: Holds which command was parsed from the microphone</w:t>
+      </w:r>
+      <w:r>
+        <w:t xml:space="preserve"> as well as some information to be filtered by the Configuration Module</w:t>
+      </w:r>
     </w:p>
     <w:p>
       <w:pPr>
@@ -1013,6 +1183,9 @@
       <w:r>
         <w:t>URL message</w:t>
       </w:r>
+      <w:r>
+        <w:t>: Holds the URL address pointing to the website requested</w:t>
+      </w:r>
     </w:p>
     <w:p>
       <w:pPr>
@@ -1026,13 +1199,11 @@
           <w:sz w:val="28"/>
         </w:rPr>
       </w:pPr>
-      <w:proofErr w:type="spellStart"/>
-      <w:r>
-        <w:t>Filepath</w:t>
-      </w:r>
-      <w:proofErr w:type="spellEnd"/>
-      <w:r>
-        <w:t xml:space="preserve"> message</w:t>
+      <w:r>
+        <w:t>Filepath message</w:t>
+      </w:r>
+      <w:r>
+        <w:t>: Holds the address pointing to the program requested</w:t>
       </w:r>
     </w:p>
     <w:p>
@@ -1050,6 +1221,9 @@
       <w:r>
         <w:t>Error message</w:t>
       </w:r>
+      <w:r>
+        <w:t>: Holds an error message that occurred somewhere on the system</w:t>
+      </w:r>
     </w:p>
     <w:p>
       <w:pPr>
@@ -1066,6 +1240,9 @@
       <w:r>
         <w:t>Parsed Data message</w:t>
       </w:r>
+      <w:r>
+        <w:t>: Holds the parsed data gathered from the internet</w:t>
+      </w:r>
     </w:p>
     <w:p>
       <w:pPr>
@@ -1082,6 +1259,9 @@
       <w:r>
         <w:t>Change Configuration message</w:t>
       </w:r>
+      <w:r>
+        <w:t>: Will cause the configuration module to change its state</w:t>
+      </w:r>
     </w:p>
     <w:p>
       <w:pPr>
@@ -1098,20 +1278,39 @@
       <w:r>
         <w:t>User notification message</w:t>
       </w:r>
+      <w:r>
+        <w:t>: Holds a message to be output to the user</w:t>
+      </w:r>
+      <w:r>
+        <w:br w:type="page"/>
+      </w:r>
     </w:p>
     <w:p>
       <w:pPr>
         <w:pStyle w:val="ListParagraph"/>
         <w:ind w:left="360"/>
       </w:pPr>
-    </w:p>
-    <w:p>
-      <w:pPr>
-        <w:pStyle w:val="ListParagraph"/>
-        <w:ind w:left="360"/>
-      </w:pPr>
-      <w:r>
-        <w:t>The following diagram shows the High-Level Architecture of our system, along with the interfaces between the modules inside the system, the system and the user and the system and the internet.</w:t>
+      <w:r>
+        <w:lastRenderedPageBreak/>
+        <w:t>The following diagram shows the High-Level Architecture of our system, along with the interfaces between the modules inside the system, the system and the user</w:t>
+      </w:r>
+      <w:r>
+        <w:t>,</w:t>
+      </w:r>
+      <w:r>
+        <w:t xml:space="preserve"> and the system and the internet.</w:t>
+      </w:r>
+      <w:r>
+        <w:t xml:space="preserve"> Take into account that the Actions M</w:t>
+      </w:r>
+      <w:r>
+        <w:t>odule is listening to the errors</w:t>
+      </w:r>
+      <w:r>
+        <w:t xml:space="preserve"> of the rest of the modules, but those interactions were not</w:t>
+      </w:r>
+      <w:r>
+        <w:t xml:space="preserve"> included to reduce the diagram’s complexity.</w:t>
       </w:r>
     </w:p>
     <w:p>
@@ -1140,10 +1339,10 @@
             <v:path o:extrusionok="f" gradientshapeok="t" o:connecttype="rect"/>
             <o:lock v:ext="edit" aspectratio="t"/>
           </v:shapetype>
-          <v:shape id="_x0000_i1025" type="#_x0000_t75" style="width:476.45pt;height:425.75pt" o:ole="">
+          <v:shape id="_x0000_i1025" type="#_x0000_t75" style="width:476.25pt;height:426pt" o:ole="">
             <v:imagedata r:id="rId8" o:title=""/>
           </v:shape>
-          <o:OLEObject Type="Embed" ProgID="Visio.Drawing.15" ShapeID="_x0000_i1025" DrawAspect="Content" ObjectID="_1507652505" r:id="rId9"/>
+          <o:OLEObject Type="Embed" ProgID="Visio.Drawing.15" ShapeID="_x0000_i1025" DrawAspect="Content" ObjectID="_1507664041" r:id="rId9"/>
         </w:object>
       </w:r>
     </w:p>
@@ -1480,8 +1679,6 @@
       <w:r>
         <w:t xml:space="preserve"> subscriber, making the testing process highly involved.</w:t>
       </w:r>
-      <w:bookmarkStart w:id="1" w:name="_GoBack"/>
-      <w:bookmarkEnd w:id="1"/>
     </w:p>
     <w:p/>
     <w:p>
@@ -1665,7 +1862,7 @@
           <w:rPr>
             <w:noProof/>
           </w:rPr>
-          <w:t>4</w:t>
+          <w:t>1</w:t>
         </w:r>
         <w:r>
           <w:rPr>
@@ -1718,7 +1915,7 @@
 
 <file path=word/numbering.xml><?xml version="1.0" encoding="utf-8"?>
 <w:numbering xmlns:wpc="http://schemas.microsoft.com/office/word/2010/wordprocessingCanvas" xmlns:mc="http://schemas.openxmlformats.org/markup-compatibility/2006" xmlns:o="urn:schemas-microsoft-com:office:office" xmlns:r="http://schemas.openxmlformats.org/officeDocument/2006/relationships" xmlns:m="http://schemas.openxmlformats.org/officeDocument/2006/math" xmlns:v="urn:schemas-microsoft-com:vml" xmlns:wp14="http://schemas.microsoft.com/office/word/2010/wordprocessingDrawing" xmlns:wp="http://schemas.openxmlformats.org/drawingml/2006/wordprocessingDrawing" xmlns:w10="urn:schemas-microsoft-com:office:word" xmlns:w="http://schemas.openxmlformats.org/wordprocessingml/2006/main" xmlns:w14="http://schemas.microsoft.com/office/word/2010/wordml" xmlns:w15="http://schemas.microsoft.com/office/word/2012/wordml" xmlns:wpg="http://schemas.microsoft.com/office/word/2010/wordprocessingGroup" xmlns:wpi="http://schemas.microsoft.com/office/word/2010/wordprocessingInk" xmlns:wne="http://schemas.microsoft.com/office/word/2006/wordml" xmlns:wps="http://schemas.microsoft.com/office/word/2010/wordprocessingShape" mc:Ignorable="w14 w15 wp14">
-  <w:abstractNum w:abstractNumId="0" w15:restartNumberingAfterBreak="0">
+  <w:abstractNum w:abstractNumId="0">
     <w:nsid w:val="053919D3"/>
     <w:multiLevelType w:val="multilevel"/>
     <w:tmpl w:val="6AB4EF92"/>
@@ -1836,7 +2033,7 @@
       </w:rPr>
     </w:lvl>
   </w:abstractNum>
-  <w:abstractNum w:abstractNumId="1" w15:restartNumberingAfterBreak="0">
+  <w:abstractNum w:abstractNumId="1">
     <w:nsid w:val="0B823C81"/>
     <w:multiLevelType w:val="hybridMultilevel"/>
     <w:tmpl w:val="AA981CE0"/>
@@ -1925,7 +2122,7 @@
       </w:pPr>
     </w:lvl>
   </w:abstractNum>
-  <w:abstractNum w:abstractNumId="2" w15:restartNumberingAfterBreak="0">
+  <w:abstractNum w:abstractNumId="2">
     <w:nsid w:val="0F666C69"/>
     <w:multiLevelType w:val="hybridMultilevel"/>
     <w:tmpl w:val="8F16BC60"/>
@@ -2014,7 +2211,7 @@
       </w:pPr>
     </w:lvl>
   </w:abstractNum>
-  <w:abstractNum w:abstractNumId="3" w15:restartNumberingAfterBreak="0">
+  <w:abstractNum w:abstractNumId="3">
     <w:nsid w:val="14C20CB0"/>
     <w:multiLevelType w:val="hybridMultilevel"/>
     <w:tmpl w:val="DB7EEB46"/>
@@ -2103,7 +2300,7 @@
       </w:pPr>
     </w:lvl>
   </w:abstractNum>
-  <w:abstractNum w:abstractNumId="4" w15:restartNumberingAfterBreak="0">
+  <w:abstractNum w:abstractNumId="4">
     <w:nsid w:val="15797A71"/>
     <w:multiLevelType w:val="multilevel"/>
     <w:tmpl w:val="6AB4EF92"/>
@@ -2221,7 +2418,7 @@
       </w:rPr>
     </w:lvl>
   </w:abstractNum>
-  <w:abstractNum w:abstractNumId="5" w15:restartNumberingAfterBreak="0">
+  <w:abstractNum w:abstractNumId="5">
     <w:nsid w:val="19895AE3"/>
     <w:multiLevelType w:val="multilevel"/>
     <w:tmpl w:val="6AB4EF92"/>
@@ -2339,7 +2536,7 @@
       </w:rPr>
     </w:lvl>
   </w:abstractNum>
-  <w:abstractNum w:abstractNumId="6" w15:restartNumberingAfterBreak="0">
+  <w:abstractNum w:abstractNumId="6">
     <w:nsid w:val="1C8B33B7"/>
     <w:multiLevelType w:val="hybridMultilevel"/>
     <w:tmpl w:val="4CF609C8"/>
@@ -2452,7 +2649,7 @@
       </w:rPr>
     </w:lvl>
   </w:abstractNum>
-  <w:abstractNum w:abstractNumId="7" w15:restartNumberingAfterBreak="0">
+  <w:abstractNum w:abstractNumId="7">
     <w:nsid w:val="1D673E94"/>
     <w:multiLevelType w:val="multilevel"/>
     <w:tmpl w:val="F03E43EE"/>
@@ -2583,7 +2780,7 @@
       </w:rPr>
     </w:lvl>
   </w:abstractNum>
-  <w:abstractNum w:abstractNumId="8" w15:restartNumberingAfterBreak="0">
+  <w:abstractNum w:abstractNumId="8">
     <w:nsid w:val="1F0D7D0C"/>
     <w:multiLevelType w:val="hybridMultilevel"/>
     <w:tmpl w:val="FBF802C4"/>
@@ -2696,7 +2893,7 @@
       </w:rPr>
     </w:lvl>
   </w:abstractNum>
-  <w:abstractNum w:abstractNumId="9" w15:restartNumberingAfterBreak="0">
+  <w:abstractNum w:abstractNumId="9">
     <w:nsid w:val="25044FCE"/>
     <w:multiLevelType w:val="hybridMultilevel"/>
     <w:tmpl w:val="45FAEEFE"/>
@@ -2785,7 +2982,7 @@
       </w:pPr>
     </w:lvl>
   </w:abstractNum>
-  <w:abstractNum w:abstractNumId="10" w15:restartNumberingAfterBreak="0">
+  <w:abstractNum w:abstractNumId="10">
     <w:nsid w:val="25A979D3"/>
     <w:multiLevelType w:val="multilevel"/>
     <w:tmpl w:val="4CF609C8"/>
@@ -2898,7 +3095,7 @@
       </w:rPr>
     </w:lvl>
   </w:abstractNum>
-  <w:abstractNum w:abstractNumId="11" w15:restartNumberingAfterBreak="0">
+  <w:abstractNum w:abstractNumId="11">
     <w:nsid w:val="25BE2BBC"/>
     <w:multiLevelType w:val="multilevel"/>
     <w:tmpl w:val="CD5E4576"/>
@@ -3029,7 +3226,7 @@
       </w:rPr>
     </w:lvl>
   </w:abstractNum>
-  <w:abstractNum w:abstractNumId="12" w15:restartNumberingAfterBreak="0">
+  <w:abstractNum w:abstractNumId="12">
     <w:nsid w:val="27DE249A"/>
     <w:multiLevelType w:val="hybridMultilevel"/>
     <w:tmpl w:val="6708219E"/>
@@ -3118,7 +3315,7 @@
       </w:pPr>
     </w:lvl>
   </w:abstractNum>
-  <w:abstractNum w:abstractNumId="13" w15:restartNumberingAfterBreak="0">
+  <w:abstractNum w:abstractNumId="13">
     <w:nsid w:val="2C4E6AD1"/>
     <w:multiLevelType w:val="hybridMultilevel"/>
     <w:tmpl w:val="20FCB768"/>
@@ -3207,7 +3404,7 @@
       </w:pPr>
     </w:lvl>
   </w:abstractNum>
-  <w:abstractNum w:abstractNumId="14" w15:restartNumberingAfterBreak="0">
+  <w:abstractNum w:abstractNumId="14">
     <w:nsid w:val="2CB01B1E"/>
     <w:multiLevelType w:val="hybridMultilevel"/>
     <w:tmpl w:val="0A8E44B6"/>
@@ -3320,7 +3517,7 @@
       </w:rPr>
     </w:lvl>
   </w:abstractNum>
-  <w:abstractNum w:abstractNumId="15" w15:restartNumberingAfterBreak="0">
+  <w:abstractNum w:abstractNumId="15">
     <w:nsid w:val="37FF718F"/>
     <w:multiLevelType w:val="hybridMultilevel"/>
     <w:tmpl w:val="A39E8426"/>
@@ -3409,7 +3606,7 @@
       </w:pPr>
     </w:lvl>
   </w:abstractNum>
-  <w:abstractNum w:abstractNumId="16" w15:restartNumberingAfterBreak="0">
+  <w:abstractNum w:abstractNumId="16">
     <w:nsid w:val="392B71F3"/>
     <w:multiLevelType w:val="hybridMultilevel"/>
     <w:tmpl w:val="7876A55A"/>
@@ -3522,7 +3719,7 @@
       </w:rPr>
     </w:lvl>
   </w:abstractNum>
-  <w:abstractNum w:abstractNumId="17" w15:restartNumberingAfterBreak="0">
+  <w:abstractNum w:abstractNumId="17">
     <w:nsid w:val="3C7B73BF"/>
     <w:multiLevelType w:val="hybridMultilevel"/>
     <w:tmpl w:val="48ECF97C"/>
@@ -3611,7 +3808,7 @@
       </w:pPr>
     </w:lvl>
   </w:abstractNum>
-  <w:abstractNum w:abstractNumId="18" w15:restartNumberingAfterBreak="0">
+  <w:abstractNum w:abstractNumId="18">
     <w:nsid w:val="3D1E5EF1"/>
     <w:multiLevelType w:val="multilevel"/>
     <w:tmpl w:val="0409001D"/>
@@ -3697,7 +3894,7 @@
       </w:pPr>
     </w:lvl>
   </w:abstractNum>
-  <w:abstractNum w:abstractNumId="19" w15:restartNumberingAfterBreak="0">
+  <w:abstractNum w:abstractNumId="19">
     <w:nsid w:val="3E643DB0"/>
     <w:multiLevelType w:val="multilevel"/>
     <w:tmpl w:val="06A8C93C"/>
@@ -3810,7 +4007,7 @@
       </w:rPr>
     </w:lvl>
   </w:abstractNum>
-  <w:abstractNum w:abstractNumId="20" w15:restartNumberingAfterBreak="0">
+  <w:abstractNum w:abstractNumId="20">
     <w:nsid w:val="404849CE"/>
     <w:multiLevelType w:val="hybridMultilevel"/>
     <w:tmpl w:val="F21006CE"/>
@@ -3899,7 +4096,7 @@
       </w:pPr>
     </w:lvl>
   </w:abstractNum>
-  <w:abstractNum w:abstractNumId="21" w15:restartNumberingAfterBreak="0">
+  <w:abstractNum w:abstractNumId="21">
     <w:nsid w:val="44930BC8"/>
     <w:multiLevelType w:val="multilevel"/>
     <w:tmpl w:val="9B2EE3FA"/>
@@ -4003,7 +4200,7 @@
       </w:pPr>
     </w:lvl>
   </w:abstractNum>
-  <w:abstractNum w:abstractNumId="22" w15:restartNumberingAfterBreak="0">
+  <w:abstractNum w:abstractNumId="22">
     <w:nsid w:val="46253C06"/>
     <w:multiLevelType w:val="hybridMultilevel"/>
     <w:tmpl w:val="06A8C93C"/>
@@ -4116,7 +4313,7 @@
       </w:rPr>
     </w:lvl>
   </w:abstractNum>
-  <w:abstractNum w:abstractNumId="23" w15:restartNumberingAfterBreak="0">
+  <w:abstractNum w:abstractNumId="23">
     <w:nsid w:val="497E3A62"/>
     <w:multiLevelType w:val="multilevel"/>
     <w:tmpl w:val="0A8E44B6"/>
@@ -4229,7 +4426,7 @@
       </w:rPr>
     </w:lvl>
   </w:abstractNum>
-  <w:abstractNum w:abstractNumId="24" w15:restartNumberingAfterBreak="0">
+  <w:abstractNum w:abstractNumId="24">
     <w:nsid w:val="50F105FC"/>
     <w:multiLevelType w:val="hybridMultilevel"/>
     <w:tmpl w:val="88861DA0"/>
@@ -4315,7 +4512,7 @@
       </w:pPr>
     </w:lvl>
   </w:abstractNum>
-  <w:abstractNum w:abstractNumId="25" w15:restartNumberingAfterBreak="0">
+  <w:abstractNum w:abstractNumId="25">
     <w:nsid w:val="53B50D4A"/>
     <w:multiLevelType w:val="hybridMultilevel"/>
     <w:tmpl w:val="F45E51D2"/>
@@ -4428,7 +4625,7 @@
       </w:rPr>
     </w:lvl>
   </w:abstractNum>
-  <w:abstractNum w:abstractNumId="26" w15:restartNumberingAfterBreak="0">
+  <w:abstractNum w:abstractNumId="26">
     <w:nsid w:val="5581047F"/>
     <w:multiLevelType w:val="hybridMultilevel"/>
     <w:tmpl w:val="46D492E4"/>
@@ -4541,7 +4738,7 @@
       </w:rPr>
     </w:lvl>
   </w:abstractNum>
-  <w:abstractNum w:abstractNumId="27" w15:restartNumberingAfterBreak="0">
+  <w:abstractNum w:abstractNumId="27">
     <w:nsid w:val="677129E1"/>
     <w:multiLevelType w:val="hybridMultilevel"/>
     <w:tmpl w:val="8E2A6DD2"/>
@@ -4627,7 +4824,7 @@
       </w:pPr>
     </w:lvl>
   </w:abstractNum>
-  <w:abstractNum w:abstractNumId="28" w15:restartNumberingAfterBreak="0">
+  <w:abstractNum w:abstractNumId="28">
     <w:nsid w:val="6979197A"/>
     <w:multiLevelType w:val="multilevel"/>
     <w:tmpl w:val="893682BC"/>
@@ -4722,7 +4919,7 @@
       </w:pPr>
     </w:lvl>
   </w:abstractNum>
-  <w:abstractNum w:abstractNumId="29" w15:restartNumberingAfterBreak="0">
+  <w:abstractNum w:abstractNumId="29">
     <w:nsid w:val="6F7C3AA9"/>
     <w:multiLevelType w:val="hybridMultilevel"/>
     <w:tmpl w:val="9F866390"/>
@@ -4811,7 +5008,7 @@
       </w:pPr>
     </w:lvl>
   </w:abstractNum>
-  <w:abstractNum w:abstractNumId="30" w15:restartNumberingAfterBreak="0">
+  <w:abstractNum w:abstractNumId="30">
     <w:nsid w:val="725B6C90"/>
     <w:multiLevelType w:val="multilevel"/>
     <w:tmpl w:val="CD5E4576"/>
@@ -4942,7 +5139,7 @@
       </w:rPr>
     </w:lvl>
   </w:abstractNum>
-  <w:abstractNum w:abstractNumId="31" w15:restartNumberingAfterBreak="0">
+  <w:abstractNum w:abstractNumId="31">
     <w:nsid w:val="76380881"/>
     <w:multiLevelType w:val="hybridMultilevel"/>
     <w:tmpl w:val="E1CAA442"/>
@@ -5055,7 +5252,7 @@
       </w:rPr>
     </w:lvl>
   </w:abstractNum>
-  <w:abstractNum w:abstractNumId="32" w15:restartNumberingAfterBreak="0">
+  <w:abstractNum w:abstractNumId="32">
     <w:nsid w:val="7A3F16AB"/>
     <w:multiLevelType w:val="multilevel"/>
     <w:tmpl w:val="5DB8B4F0"/>
@@ -5173,7 +5370,7 @@
       </w:rPr>
     </w:lvl>
   </w:abstractNum>
-  <w:abstractNum w:abstractNumId="33" w15:restartNumberingAfterBreak="0">
+  <w:abstractNum w:abstractNumId="33">
     <w:nsid w:val="7A903450"/>
     <w:multiLevelType w:val="multilevel"/>
     <w:tmpl w:val="06A8C93C"/>
@@ -5286,7 +5483,7 @@
       </w:rPr>
     </w:lvl>
   </w:abstractNum>
-  <w:abstractNum w:abstractNumId="34" w15:restartNumberingAfterBreak="0">
+  <w:abstractNum w:abstractNumId="34">
     <w:nsid w:val="7BE37D32"/>
     <w:multiLevelType w:val="multilevel"/>
     <w:tmpl w:val="97701FC2"/>
@@ -5417,7 +5614,7 @@
       </w:rPr>
     </w:lvl>
   </w:abstractNum>
-  <w:abstractNum w:abstractNumId="35" w15:restartNumberingAfterBreak="0">
+  <w:abstractNum w:abstractNumId="35">
     <w:nsid w:val="7E2D4E3B"/>
     <w:multiLevelType w:val="multilevel"/>
     <w:tmpl w:val="CD5E4576"/>
@@ -5548,7 +5745,7 @@
       </w:rPr>
     </w:lvl>
   </w:abstractNum>
-  <w:abstractNum w:abstractNumId="36" w15:restartNumberingAfterBreak="0">
+  <w:abstractNum w:abstractNumId="36">
     <w:nsid w:val="7E640CF6"/>
     <w:multiLevelType w:val="hybridMultilevel"/>
     <w:tmpl w:val="BCB29214"/>
@@ -6647,6 +6844,7 @@
       <w:spacing w:after="0" w:line="240" w:lineRule="auto"/>
     </w:pPr>
     <w:tblPr>
+      <w:tblInd w:w="0" w:type="dxa"/>
       <w:tblBorders>
         <w:top w:val="single" w:sz="4" w:space="0" w:color="auto"/>
         <w:left w:val="single" w:sz="4" w:space="0" w:color="auto"/>
@@ -6655,6 +6853,12 @@
         <w:insideH w:val="single" w:sz="4" w:space="0" w:color="auto"/>
         <w:insideV w:val="single" w:sz="4" w:space="0" w:color="auto"/>
       </w:tblBorders>
+      <w:tblCellMar>
+        <w:top w:w="0" w:type="dxa"/>
+        <w:left w:w="108" w:type="dxa"/>
+        <w:bottom w:w="0" w:type="dxa"/>
+        <w:right w:w="108" w:type="dxa"/>
+      </w:tblCellMar>
     </w:tblPr>
   </w:style>
   <w:style w:type="paragraph" w:styleId="Caption">
@@ -7073,7 +7277,7 @@
 </file>
 
 <file path=customXml/itemProps1.xml><?xml version="1.0" encoding="utf-8"?>
-<ds:datastoreItem xmlns:ds="http://schemas.openxmlformats.org/officeDocument/2006/customXml" ds:itemID="{25368828-45E2-4682-ABF9-0147A9D7C431}">
+<ds:datastoreItem xmlns:ds="http://schemas.openxmlformats.org/officeDocument/2006/customXml" ds:itemID="{75E7AE9A-DAC9-4FDA-8499-D4AE05200191}">
   <ds:schemaRefs>
     <ds:schemaRef ds:uri="http://schemas.openxmlformats.org/officeDocument/2006/bibliography"/>
   </ds:schemaRefs>

</xml_diff>